<commit_message>
Update assignment 2-- Jacob Hada.docx
</commit_message>
<xml_diff>
--- a/Assignment/assignment 2-- Jacob Hada.docx
+++ b/Assignment/assignment 2-- Jacob Hada.docx
@@ -234,8 +234,6 @@
           <w:szCs w:val="24"/>
         </w:rPr>
       </w:pPr>
-      <w:bookmarkStart w:id="0" w:name="_GoBack"/>
-      <w:bookmarkEnd w:id="0"/>
       <w:r>
         <w:rPr>
           <w:rFonts w:ascii="Times New Roman" w:hAnsi="Times New Roman" w:cs="Times New Roman"/>
@@ -410,19 +408,7 @@
         <w:pStyle w:val="NoSpacing"/>
       </w:pPr>
       <w:r>
-        <w:t xml:space="preserve">The degree to which data correctly describes </w:t>
-      </w:r>
-      <w:r>
-        <w:t xml:space="preserve">the real </w:t>
-      </w:r>
-      <w:r>
-        <w:t>world object or event it represents.</w:t>
-      </w:r>
-      <w:r>
-        <w:t xml:space="preserve"> </w:t>
-      </w:r>
-      <w:r>
-        <w:t>Inaccurate data can lead to wrong decisions, poor planning, and reputational damage.</w:t>
+        <w:t>The degree to which data correctly describes the real world object or event it represents. Inaccurate data can lead to wrong decisions, poor planning, and reputational damage.</w:t>
       </w:r>
     </w:p>
     <w:p>
@@ -633,18 +619,13 @@
         <w:t>All essential education-related data must be captur</w:t>
       </w:r>
       <w:r>
-        <w:t xml:space="preserve">ed with no missing </w:t>
-      </w:r>
-      <w:proofErr w:type="spellStart"/>
-      <w:r>
-        <w:t>information.</w:t>
-      </w:r>
-      <w:r>
-        <w:t>For</w:t>
-      </w:r>
-      <w:proofErr w:type="spellEnd"/>
-      <w:r>
-        <w:t xml:space="preserve"> example e</w:t>
+        <w:t>ed with no missing information.</w:t>
+      </w:r>
+      <w:r>
+        <w:t xml:space="preserve"> </w:t>
+      </w:r>
+      <w:r>
+        <w:t>For example e</w:t>
       </w:r>
       <w:r>
         <w:t>very school’s annual report should include full data on attendance, infrastru</w:t>
@@ -896,21 +877,13 @@
         <w:rPr>
           <w:b/>
         </w:rPr>
-        <w:t xml:space="preserve"> should </w:t>
-      </w:r>
-      <w:proofErr w:type="spellStart"/>
-      <w:r>
-        <w:rPr>
-          <w:b/>
-        </w:rPr>
-        <w:t>Prioritise</w:t>
-      </w:r>
-      <w:proofErr w:type="spellEnd"/>
-      <w:r>
-        <w:rPr>
-          <w:b/>
-        </w:rPr>
-        <w:t xml:space="preserve"> for the next 5 years</w:t>
+        <w:t xml:space="preserve"> should Prioritiz</w:t>
+      </w:r>
+      <w:r>
+        <w:rPr>
+          <w:b/>
+        </w:rPr>
+        <w:t>e for the next 5 years</w:t>
       </w:r>
     </w:p>
     <w:p>
@@ -974,7 +947,13 @@
       </w:pPr>
       <w:proofErr w:type="gramStart"/>
       <w:r>
-        <w:t>Supports resource allocation, school infrastructure planning, and targeted interventions for underserved areas.</w:t>
+        <w:t>Supports resource allocation, school infrastructure planning, and targeted interventions for under</w:t>
+      </w:r>
+      <w:r>
+        <w:t>-</w:t>
+      </w:r>
+      <w:r>
+        <w:t>served areas.</w:t>
       </w:r>
       <w:proofErr w:type="gramEnd"/>
     </w:p>
@@ -1075,7 +1054,15 @@
         <w:pStyle w:val="NoSpacing"/>
       </w:pPr>
       <w:r>
-        <w:t>What to Archive: BECE, WASSCE, and internal assessment results, disaggregated by school and subject.</w:t>
+        <w:t>What to Archive: BECE, WASSCE, and internal assessment results, dis</w:t>
+      </w:r>
+      <w:r>
+        <w:t>-</w:t>
+      </w:r>
+      <w:bookmarkStart w:id="0" w:name="_GoBack"/>
+      <w:bookmarkEnd w:id="0"/>
+      <w:r>
+        <w:t>aggregated by school and subject.</w:t>
       </w:r>
     </w:p>
     <w:p>

</xml_diff>